<commit_message>
usecase edited, Ethic forms corrected, prepared statments added to pages
</commit_message>
<xml_diff>
--- a/MSc Work/Ethical work/Correction-Non-Clinical-Research-Ethics-FORM-A-Low-Risk-Application-Form-v3-29032019.docx
+++ b/MSc Work/Ethical work/Correction-Non-Clinical-Research-Ethics-FORM-A-Low-Risk-Application-Form-v3-29032019.docx
@@ -2036,6 +2036,13 @@
               </w:rPr>
               <w:t xml:space="preserve"> or written approaches to recruit participants.</w:t>
             </w:r>
+            <w:r>
+              <w:rPr>
+                <w:rFonts w:asciiTheme="majorHAnsi" w:hAnsiTheme="majorHAnsi"/>
+                <w:color w:val="00B050"/>
+              </w:rPr>
+              <w:t xml:space="preserve"> I am to recruit 20 adults </w:t>
+            </w:r>
           </w:p>
         </w:tc>
       </w:tr>
@@ -2129,16 +2136,7 @@
           <w:rFonts w:asciiTheme="majorHAnsi" w:hAnsiTheme="majorHAnsi"/>
           <w:i/>
         </w:rPr>
-        <w:t>Please provide the participant information sheet and co</w:t>
-      </w:r>
-      <w:bookmarkStart w:id="0" w:name="_GoBack"/>
-      <w:bookmarkEnd w:id="0"/>
-      <w:r>
-        <w:rPr>
-          <w:rFonts w:asciiTheme="majorHAnsi" w:hAnsiTheme="majorHAnsi"/>
-          <w:i/>
-        </w:rPr>
-        <w:t>nsent form with this application</w:t>
+        <w:t>Please provide the participant information sheet and consent form with this application</w:t>
       </w:r>
       <w:r>
         <w:rPr>
@@ -2382,31 +2380,7 @@
                 <w:color w:val="00B050"/>
                 <w:bdr w:val="none" w:sz="0" w:space="0" w:color="auto" w:frame="1"/>
               </w:rPr>
-              <w:t xml:space="preserve">f </w:t>
-            </w:r>
-            <w:r>
-              <w:rPr>
-                <w:rFonts w:ascii="Calibri" w:hAnsi="Calibri" w:cs="Calibri"/>
-                <w:color w:val="00B050"/>
-                <w:bdr w:val="none" w:sz="0" w:space="0" w:color="auto" w:frame="1"/>
-              </w:rPr>
-              <w:t>a</w:t>
-            </w:r>
-            <w:r>
-              <w:rPr>
-                <w:rFonts w:ascii="Calibri" w:hAnsi="Calibri" w:cs="Calibri"/>
-                <w:color w:val="00B050"/>
-                <w:bdr w:val="none" w:sz="0" w:space="0" w:color="auto" w:frame="1"/>
-              </w:rPr>
-              <w:t xml:space="preserve"> participants withdraw from the study</w:t>
-            </w:r>
-            <w:r>
-              <w:rPr>
-                <w:rFonts w:ascii="Calibri" w:hAnsi="Calibri" w:cs="Calibri"/>
-                <w:color w:val="00B050"/>
-                <w:bdr w:val="none" w:sz="0" w:space="0" w:color="auto" w:frame="1"/>
-              </w:rPr>
-              <w:t xml:space="preserve"> the data </w:t>
+              <w:t xml:space="preserve">f a participants withdraw from the study the data </w:t>
             </w:r>
             <w:r>
               <w:rPr>
@@ -2757,6 +2731,49 @@
               </w:rPr>
               <w:t>will be used only for academic purposes by the researcher.</w:t>
             </w:r>
+            <w:r>
+              <w:rPr>
+                <w:rFonts w:asciiTheme="majorHAnsi" w:hAnsiTheme="majorHAnsi"/>
+              </w:rPr>
+              <w:t xml:space="preserve"> </w:t>
+            </w:r>
+            <w:r>
+              <w:rPr>
+                <w:rFonts w:asciiTheme="majorHAnsi" w:hAnsiTheme="majorHAnsi"/>
+                <w:color w:val="00B050"/>
+              </w:rPr>
+              <w:t>Participant</w:t>
+            </w:r>
+            <w:r>
+              <w:rPr>
+                <w:rFonts w:asciiTheme="majorHAnsi" w:hAnsiTheme="majorHAnsi"/>
+                <w:color w:val="00B050"/>
+              </w:rPr>
+              <w:t xml:space="preserve"> information will be anonymous as </w:t>
+            </w:r>
+            <w:r>
+              <w:rPr>
+                <w:rFonts w:asciiTheme="majorHAnsi" w:hAnsiTheme="majorHAnsi"/>
+                <w:color w:val="00B050"/>
+              </w:rPr>
+              <w:t>I will be using code</w:t>
+            </w:r>
+            <w:r>
+              <w:rPr>
+                <w:rFonts w:asciiTheme="majorHAnsi" w:hAnsiTheme="majorHAnsi"/>
+                <w:color w:val="00B050"/>
+              </w:rPr>
+              <w:t>s</w:t>
+            </w:r>
+            <w:bookmarkStart w:id="0" w:name="_GoBack"/>
+            <w:bookmarkEnd w:id="0"/>
+            <w:r>
+              <w:rPr>
+                <w:rFonts w:asciiTheme="majorHAnsi" w:hAnsiTheme="majorHAnsi"/>
+                <w:color w:val="00B050"/>
+              </w:rPr>
+              <w:t xml:space="preserve"> to represent participants.</w:t>
+            </w:r>
           </w:p>
         </w:tc>
       </w:tr>
@@ -2904,7 +2921,14 @@
         <w:rPr>
           <w:rFonts w:asciiTheme="majorHAnsi" w:hAnsiTheme="majorHAnsi"/>
         </w:rPr>
-        <w:t xml:space="preserve">; viii) Who has overall responsibility for data management for the research project; ix) </w:t>
+        <w:t xml:space="preserve">; viii) Who has overall </w:t>
+      </w:r>
+      <w:r>
+        <w:rPr>
+          <w:rFonts w:asciiTheme="majorHAnsi" w:hAnsiTheme="majorHAnsi"/>
+        </w:rPr>
+        <w:lastRenderedPageBreak/>
+        <w:t xml:space="preserve">responsibility for data management for the research project; ix) </w:t>
       </w:r>
       <w:hyperlink r:id="rId13" w:history="1">
         <w:r>
@@ -2948,7 +2972,6 @@
                 <w:rFonts w:asciiTheme="majorHAnsi" w:hAnsiTheme="majorHAnsi"/>
                 <w:color w:val="00B050"/>
               </w:rPr>
-              <w:lastRenderedPageBreak/>
               <w:t>The type of data that wou</w:t>
             </w:r>
             <w:r>
@@ -3355,27 +3378,6 @@
                 <w:color w:val="00B050"/>
               </w:rPr>
               <w:t xml:space="preserve">. </w:t>
-            </w:r>
-          </w:p>
-          <w:p>
-            <w:pPr>
-              <w:rPr>
-                <w:rFonts w:asciiTheme="majorHAnsi" w:hAnsiTheme="majorHAnsi"/>
-              </w:rPr>
-            </w:pPr>
-            <w:r>
-              <w:rPr>
-                <w:rFonts w:asciiTheme="majorHAnsi" w:hAnsiTheme="majorHAnsi"/>
-                <w:color w:val="00B050"/>
-              </w:rPr>
-              <w:t>No storage is required</w:t>
-            </w:r>
-            <w:r>
-              <w:rPr>
-                <w:rFonts w:asciiTheme="majorHAnsi" w:hAnsiTheme="majorHAnsi"/>
-                <w:color w:val="00B050"/>
-              </w:rPr>
-              <w:t>.</w:t>
             </w:r>
           </w:p>
         </w:tc>
@@ -4426,7 +4428,7 @@
                 <w:sz w:val="20"/>
                 <w:szCs w:val="20"/>
               </w:rPr>
-              <w:t>5</w:t>
+              <w:t>7</w:t>
             </w:r>
             <w:r>
               <w:rPr>
@@ -6312,7 +6314,7 @@
 </file>
 
 <file path=customXml/itemProps1.xml><?xml version="1.0" encoding="utf-8"?>
-<ds:datastoreItem xmlns:ds="http://schemas.openxmlformats.org/officeDocument/2006/customXml" ds:itemID="{E194E09E-A8C7-4008-915F-923256F85260}">
+<ds:datastoreItem xmlns:ds="http://schemas.openxmlformats.org/officeDocument/2006/customXml" ds:itemID="{01C2B010-0F11-4770-B11A-84FCB3C18216}">
   <ds:schemaRefs>
     <ds:schemaRef ds:uri="http://schemas.openxmlformats.org/officeDocument/2006/bibliography"/>
   </ds:schemaRefs>

</xml_diff>